<commit_message>
Updated the document and generated PDF
</commit_message>
<xml_diff>
--- a/documentation/Solution Setups/Twitter-Historic.docx
+++ b/documentation/Solution Setups/Twitter-Historic.docx
@@ -215,7 +215,15 @@
       <w:bookmarkEnd w:id="0"/>
       <w:r>
         <w:rPr/>
-        <w:t>1. Install Oracle Java 7 in Ubuntu via PPA</w:t>
+        <w:t xml:space="preserve">1. Install Oracle Java </w:t>
+      </w:r>
+      <w:r>
+        <w:rPr/>
+        <w:t>8</w:t>
+      </w:r>
+      <w:r>
+        <w:rPr/>
+        <w:t xml:space="preserve"> in Ubuntu via PPA</w:t>
       </w:r>
     </w:p>
     <w:p>
@@ -292,7 +300,11 @@
       <w:bookmarkEnd w:id="1"/>
       <w:r>
         <w:rPr/>
-        <w:t>1.1 Configure Oracle Java 7</w:t>
+        <w:t xml:space="preserve">1.1 Configure Oracle Java </w:t>
+      </w:r>
+      <w:r>
+        <w:rPr/>
+        <w:t>8</w:t>
       </w:r>
     </w:p>
     <w:p>
@@ -1473,7 +1485,7 @@
           <w:sz w:val="24"/>
           <w:szCs w:val="24"/>
         </w:rPr>
-        <w:t>Alternatively, data collection can be trigger via test cases in project.</w:t>
+        <w:t>Alternatively, data collection can be triggered via test cases in project.</w:t>
       </w:r>
     </w:p>
     <w:p>

</xml_diff>